<commit_message>
Airline ticket booking system
</commit_message>
<xml_diff>
--- a/Airline Ticket Booking System.docx
+++ b/Airline Ticket Booking System.docx
@@ -259,7 +259,104 @@
           <w:szCs w:val="44"/>
           <w:lang w:val="en-US"/>
         </w:rPr>
-        <w:t>customer. the purpose of the project is to build an application program to reduce the manual work.</w:t>
+        <w:t xml:space="preserve">customer. </w:t>
+      </w:r>
+      <w:proofErr w:type="gramStart"/>
+      <w:r>
+        <w:rPr>
+          <w:sz w:val="44"/>
+          <w:szCs w:val="44"/>
+          <w:lang w:val="en-US"/>
+        </w:rPr>
+        <w:t>the</w:t>
+      </w:r>
+      <w:proofErr w:type="gramEnd"/>
+      <w:r>
+        <w:rPr>
+          <w:sz w:val="44"/>
+          <w:szCs w:val="44"/>
+          <w:lang w:val="en-US"/>
+        </w:rPr>
+        <w:t xml:space="preserve"> purpose of the project is to build an application program to reduce the manual work.</w:t>
+      </w:r>
+    </w:p>
+    <w:p>
+      <w:pPr>
+        <w:rPr>
+          <w:sz w:val="44"/>
+          <w:szCs w:val="44"/>
+          <w:lang w:val="en-US"/>
+        </w:rPr>
+      </w:pPr>
+      <w:r>
+        <w:rPr>
+          <w:sz w:val="44"/>
+          <w:szCs w:val="44"/>
+          <w:lang w:val="en-US"/>
+        </w:rPr>
+        <w:t>Requirements:</w:t>
+      </w:r>
+    </w:p>
+    <w:p>
+      <w:pPr>
+        <w:rPr>
+          <w:sz w:val="44"/>
+          <w:szCs w:val="44"/>
+          <w:lang w:val="en-US"/>
+        </w:rPr>
+      </w:pPr>
+      <w:r>
+        <w:rPr>
+          <w:sz w:val="44"/>
+          <w:szCs w:val="44"/>
+          <w:lang w:val="en-US"/>
+        </w:rPr>
+        <w:t>Frontend used- HTML</w:t>
+      </w:r>
+      <w:proofErr w:type="gramStart"/>
+      <w:r>
+        <w:rPr>
+          <w:sz w:val="44"/>
+          <w:szCs w:val="44"/>
+          <w:lang w:val="en-US"/>
+        </w:rPr>
+        <w:t>,CSS</w:t>
+      </w:r>
+      <w:proofErr w:type="gramEnd"/>
+    </w:p>
+    <w:p>
+      <w:pPr>
+        <w:rPr>
+          <w:sz w:val="44"/>
+          <w:szCs w:val="44"/>
+          <w:lang w:val="en-US"/>
+        </w:rPr>
+      </w:pPr>
+      <w:r>
+        <w:rPr>
+          <w:sz w:val="44"/>
+          <w:szCs w:val="44"/>
+          <w:lang w:val="en-US"/>
+        </w:rPr>
+        <w:t xml:space="preserve">Backend used- </w:t>
+      </w:r>
+      <w:proofErr w:type="spellStart"/>
+      <w:r>
+        <w:rPr>
+          <w:sz w:val="44"/>
+          <w:szCs w:val="44"/>
+          <w:lang w:val="en-US"/>
+        </w:rPr>
+        <w:t>MySQL</w:t>
+      </w:r>
+      <w:proofErr w:type="spellEnd"/>
+      <w:r>
+        <w:rPr>
+          <w:sz w:val="44"/>
+          <w:szCs w:val="44"/>
+          <w:lang w:val="en-US"/>
+        </w:rPr>
+        <w:t xml:space="preserve"> ,PHP</w:t>
       </w:r>
     </w:p>
     <w:p>
@@ -691,7 +788,6 @@
           <w:szCs w:val="48"/>
           <w:lang w:val="en-US"/>
         </w:rPr>
-        <w:lastRenderedPageBreak/>
         <w:t>Implementation screenshots</w:t>
       </w:r>
     </w:p>
@@ -817,6 +913,7 @@
           <w:szCs w:val="36"/>
           <w:lang w:val="en-US"/>
         </w:rPr>
+        <w:lastRenderedPageBreak/>
         <w:t>Here admin can add,update,and delete flight sch</w:t>
       </w:r>
       <w:r>
@@ -897,7 +994,6 @@
           <w:szCs w:val="44"/>
           <w:lang w:val="en-US"/>
         </w:rPr>
-        <w:lastRenderedPageBreak/>
         <w:drawing>
           <wp:inline distT="0" distB="0" distL="0" distR="0">
             <wp:extent cx="5731510" cy="1616580"/>
@@ -1055,6 +1151,7 @@
           <w:szCs w:val="44"/>
           <w:lang w:val="en-US"/>
         </w:rPr>
+        <w:lastRenderedPageBreak/>
         <w:t>Customer/user sign in page</w:t>
       </w:r>
     </w:p>
@@ -1082,7 +1179,6 @@
           <w:szCs w:val="44"/>
           <w:lang w:val="en-US"/>
         </w:rPr>
-        <w:lastRenderedPageBreak/>
         <w:drawing>
           <wp:inline distT="0" distB="0" distL="0" distR="0">
             <wp:extent cx="5731510" cy="2609434"/>
@@ -1340,6 +1436,7 @@
           <w:szCs w:val="44"/>
           <w:lang w:val="en-US"/>
         </w:rPr>
+        <w:lastRenderedPageBreak/>
         <w:t>S</w:t>
       </w:r>
       <w:r>
@@ -1382,7 +1479,6 @@
           <w:szCs w:val="44"/>
           <w:lang w:val="en-US"/>
         </w:rPr>
-        <w:lastRenderedPageBreak/>
         <w:drawing>
           <wp:inline distT="0" distB="0" distL="0" distR="0">
             <wp:extent cx="5731510" cy="2618201"/>
@@ -2708,7 +2804,7 @@
   <a:extraClrSchemeLst/>
   <a:extLst>
     <a:ext uri="{05A4C25C-085E-4340-85A3-A5531E510DB2}">
-      <thm15:themeFamily xmlns="" xmlns:thm15="http://schemas.microsoft.com/office/thememl/2012/main" name="Office Theme" id="{62F939B6-93AF-4DB8-9C6B-D6C7DFDC589F}" vid="{4A3C46E8-61CC-4603-A589-7422A47A8E4A}"/>
+      <thm15:themeFamily xmlns:thm15="http://schemas.microsoft.com/office/thememl/2012/main" xmlns="" name="Office Theme" id="{62F939B6-93AF-4DB8-9C6B-D6C7DFDC589F}" vid="{4A3C46E8-61CC-4603-A589-7422A47A8E4A}"/>
     </a:ext>
   </a:extLst>
 </a:theme>

</xml_diff>